<commit_message>
Menambahkan Perubahan pada langkah langkah
</commit_message>
<xml_diff>
--- a/Dokumen/Gagasan Awal.docx
+++ b/Dokumen/Gagasan Awal.docx
@@ -923,10 +923,10 @@
             <v:path o:extrusionok="f" gradientshapeok="t" o:connecttype="rect"/>
             <o:lock v:ext="edit" aspectratio="t"/>
           </v:shapetype>
-          <v:shape id="_x0000_i1025" type="#_x0000_t75" style="width:447.6pt;height:146.05pt" o:ole="">
+          <v:shape id="_x0000_i1025" type="#_x0000_t75" style="width:447.75pt;height:146.25pt" o:ole="">
             <v:imagedata r:id="rId12" o:title=""/>
           </v:shape>
-          <o:OLEObject Type="Embed" ProgID="Excel.Sheet.12" ShapeID="_x0000_i1025" DrawAspect="Content" ObjectID="_1776872601" r:id="rId13"/>
+          <o:OLEObject Type="Embed" ProgID="Excel.Sheet.12" ShapeID="_x0000_i1025" DrawAspect="Content" ObjectID="_1776948488" r:id="rId13"/>
         </w:object>
       </w:r>
     </w:p>
@@ -1271,16 +1271,6 @@
         <w:jc w:val="both"/>
         <w:rPr>
           <w:rFonts w:ascii="Times New Roman" w:hAnsi="Times New Roman" w:cs="Times New Roman"/>
-          <w:sz w:val="24"/>
-          <w:szCs w:val="24"/>
-        </w:rPr>
-      </w:pPr>
-    </w:p>
-    <w:p>
-      <w:pPr>
-        <w:jc w:val="both"/>
-        <w:rPr>
-          <w:rFonts w:ascii="Times New Roman" w:hAnsi="Times New Roman" w:cs="Times New Roman"/>
           <w:b/>
           <w:bCs/>
           <w:sz w:val="28"/>
@@ -1551,6 +1541,8 @@
           <w:rFonts w:ascii="Times New Roman" w:hAnsi="Times New Roman" w:cs="Times New Roman"/>
           <w:b/>
           <w:bCs/>
+          <w:i/>
+          <w:iCs/>
           <w:sz w:val="24"/>
           <w:szCs w:val="24"/>
         </w:rPr>
@@ -1589,55 +1581,27 @@
           <w:sz w:val="24"/>
           <w:szCs w:val="24"/>
         </w:rPr>
-        <w:t xml:space="preserve">[ </w:t>
-      </w:r>
-      <w:r>
-        <w:rPr>
-          <w:rFonts w:ascii="Times New Roman" w:hAnsi="Times New Roman" w:cs="Times New Roman"/>
-          <w:b/>
-          <w:bCs/>
-          <w:sz w:val="24"/>
-          <w:szCs w:val="24"/>
-        </w:rPr>
-        <w:t>0.2857142857142857</w:t>
-      </w:r>
-      <w:r>
-        <w:rPr>
-          <w:rFonts w:ascii="Times New Roman" w:hAnsi="Times New Roman" w:cs="Times New Roman"/>
-          <w:b/>
-          <w:bCs/>
-          <w:sz w:val="24"/>
-          <w:szCs w:val="24"/>
-        </w:rPr>
-        <w:t xml:space="preserve">, 0, </w:t>
-      </w:r>
-      <w:r>
-        <w:rPr>
-          <w:rFonts w:ascii="Times New Roman" w:hAnsi="Times New Roman" w:cs="Times New Roman"/>
-          <w:b/>
-          <w:bCs/>
-          <w:sz w:val="24"/>
-          <w:szCs w:val="24"/>
-        </w:rPr>
-        <w:t>0.2857142857142857</w:t>
-      </w:r>
-      <w:r>
-        <w:rPr>
-          <w:rFonts w:ascii="Times New Roman" w:hAnsi="Times New Roman" w:cs="Times New Roman"/>
-          <w:b/>
-          <w:bCs/>
-          <w:sz w:val="24"/>
-          <w:szCs w:val="24"/>
-        </w:rPr>
-        <w:t xml:space="preserve"> ]</w:t>
-      </w:r>
-      <w:r>
-        <w:rPr>
-          <w:rFonts w:ascii="Times New Roman" w:hAnsi="Times New Roman" w:cs="Times New Roman"/>
-          <w:sz w:val="24"/>
-          <w:szCs w:val="24"/>
-        </w:rPr>
-        <w:t>.</w:t>
+        <w:t>[ 0.2857142857142857, 0, 0.2857142857142857 ]</w:t>
+      </w:r>
+      <w:r>
+        <w:rPr>
+          <w:rFonts w:ascii="Times New Roman" w:hAnsi="Times New Roman" w:cs="Times New Roman"/>
+          <w:sz w:val="24"/>
+          <w:szCs w:val="24"/>
+        </w:rPr>
+        <w:t xml:space="preserve"> </w:t>
+      </w:r>
+      <w:r>
+        <w:rPr>
+          <w:rFonts w:ascii="Times New Roman" w:hAnsi="Times New Roman" w:cs="Times New Roman"/>
+          <w:b/>
+          <w:bCs/>
+          <w:i/>
+          <w:iCs/>
+          <w:sz w:val="24"/>
+          <w:szCs w:val="24"/>
+        </w:rPr>
+        <w:t>(pada tahap ini kami memutuskan untuk membagi nya dengan 70 agar jarak deformasi object tidak terlalu jauh).</w:t>
       </w:r>
     </w:p>
     <w:p>
@@ -1881,27 +1845,7 @@
           <w:sz w:val="24"/>
           <w:szCs w:val="24"/>
         </w:rPr>
-        <w:t xml:space="preserve">[ </w:t>
-      </w:r>
-      <w:r>
-        <w:rPr>
-          <w:rFonts w:ascii="Times New Roman" w:hAnsi="Times New Roman" w:cs="Times New Roman"/>
-          <w:b/>
-          <w:bCs/>
-          <w:sz w:val="24"/>
-          <w:szCs w:val="24"/>
-        </w:rPr>
-        <w:t>1.54</w:t>
-      </w:r>
-      <w:r>
-        <w:rPr>
-          <w:rFonts w:ascii="Times New Roman" w:hAnsi="Times New Roman" w:cs="Times New Roman"/>
-          <w:b/>
-          <w:bCs/>
-          <w:sz w:val="24"/>
-          <w:szCs w:val="24"/>
-        </w:rPr>
-        <w:t>0, 1.557, 1.598 ]</w:t>
+        <w:t>[ 1.540, 1.557, 1.598 ]</w:t>
       </w:r>
       <w:r>
         <w:rPr>
@@ -2093,15 +2037,7 @@
           <w:sz w:val="24"/>
           <w:szCs w:val="24"/>
         </w:rPr>
-        <w:t xml:space="preserve">Mengurangi data vertex model dengan data vertex dari atribut model, sehingga didapat </w:t>
-      </w:r>
-      <w:r>
-        <w:rPr>
-          <w:rFonts w:ascii="Times New Roman" w:hAnsi="Times New Roman" w:cs="Times New Roman"/>
-          <w:sz w:val="24"/>
-          <w:szCs w:val="24"/>
-        </w:rPr>
-        <w:t xml:space="preserve">[ </w:t>
+        <w:t xml:space="preserve">Mengurangi data vertex model dengan data vertex dari atribut model, sehingga didapat [ </w:t>
       </w:r>
       <w:r>
         <w:rPr>
@@ -2161,6 +2097,26 @@
           <w:szCs w:val="24"/>
         </w:rPr>
         <w:t>.</w:t>
+      </w:r>
+      <w:r>
+        <w:rPr>
+          <w:rFonts w:ascii="Times New Roman" w:hAnsi="Times New Roman" w:cs="Times New Roman"/>
+          <w:sz w:val="24"/>
+          <w:szCs w:val="24"/>
+        </w:rPr>
+        <w:t xml:space="preserve"> </w:t>
+      </w:r>
+      <w:r>
+        <w:rPr>
+          <w:rFonts w:ascii="Times New Roman" w:hAnsi="Times New Roman" w:cs="Times New Roman"/>
+          <w:b/>
+          <w:bCs/>
+          <w:i/>
+          <w:iCs/>
+          <w:sz w:val="24"/>
+          <w:szCs w:val="24"/>
+        </w:rPr>
+        <w:t>(pada tahap ini kami memutuskan untuk mengalinya dengan 70 karena sebelumnya dibagi dengan 70 juga)</w:t>
       </w:r>
     </w:p>
     <w:p>

</xml_diff>